<commit_message>
Add Flow of Events pdf
</commit_message>
<xml_diff>
--- a/diagrams/Use Case Diagram/Flow of Events.docx
+++ b/diagrams/Use Case Diagram/Flow of Events.docx
@@ -65,8 +65,6 @@
           </wp:inline>
         </w:drawing>
       </w:r>
-      <w:bookmarkStart w:id="0" w:name="_GoBack"/>
-      <w:bookmarkEnd w:id="0"/>
       <w:r>
         <w:rPr>
           <w:rFonts w:ascii="Times New Roman" w:hAnsi="Times New Roman" w:cs="Times New Roman"/>
@@ -2318,76 +2316,14 @@
         <w:spacing w:after="0" w:line="240" w:lineRule="auto"/>
         <w:rPr>
           <w:rFonts w:ascii="Times New Roman" w:hAnsi="Times New Roman" w:cs="Times New Roman"/>
-          <w:sz w:val="28"/>
-          <w:szCs w:val="28"/>
-          <w:lang w:val="en-US"/>
-        </w:rPr>
-      </w:pPr>
-    </w:p>
-    <w:p>
-      <w:pPr>
-        <w:spacing w:after="0" w:line="240" w:lineRule="auto"/>
-        <w:jc w:val="center"/>
-        <w:rPr>
-          <w:rFonts w:ascii="Times New Roman" w:hAnsi="Times New Roman" w:cs="Times New Roman"/>
           <w:b/>
           <w:sz w:val="28"/>
           <w:szCs w:val="28"/>
           <w:lang w:val="en-US"/>
         </w:rPr>
       </w:pPr>
-    </w:p>
-    <w:p>
-      <w:pPr>
-        <w:spacing w:after="0" w:line="240" w:lineRule="auto"/>
-        <w:jc w:val="center"/>
-        <w:rPr>
-          <w:rFonts w:ascii="Times New Roman" w:hAnsi="Times New Roman" w:cs="Times New Roman"/>
-          <w:b/>
-          <w:sz w:val="28"/>
-          <w:szCs w:val="28"/>
-          <w:lang w:val="en-US"/>
-        </w:rPr>
-      </w:pPr>
-    </w:p>
-    <w:p>
-      <w:pPr>
-        <w:spacing w:after="0" w:line="240" w:lineRule="auto"/>
-        <w:jc w:val="center"/>
-        <w:rPr>
-          <w:rFonts w:ascii="Times New Roman" w:hAnsi="Times New Roman" w:cs="Times New Roman"/>
-          <w:b/>
-          <w:sz w:val="28"/>
-          <w:szCs w:val="28"/>
-          <w:lang w:val="en-US"/>
-        </w:rPr>
-      </w:pPr>
-    </w:p>
-    <w:p>
-      <w:pPr>
-        <w:spacing w:after="0" w:line="240" w:lineRule="auto"/>
-        <w:jc w:val="center"/>
-        <w:rPr>
-          <w:rFonts w:ascii="Times New Roman" w:hAnsi="Times New Roman" w:cs="Times New Roman"/>
-          <w:b/>
-          <w:sz w:val="28"/>
-          <w:szCs w:val="28"/>
-          <w:lang w:val="en-US"/>
-        </w:rPr>
-      </w:pPr>
-    </w:p>
-    <w:p>
-      <w:pPr>
-        <w:spacing w:after="0" w:line="240" w:lineRule="auto"/>
-        <w:jc w:val="center"/>
-        <w:rPr>
-          <w:rFonts w:ascii="Times New Roman" w:hAnsi="Times New Roman" w:cs="Times New Roman"/>
-          <w:b/>
-          <w:sz w:val="28"/>
-          <w:szCs w:val="28"/>
-          <w:lang w:val="en-US"/>
-        </w:rPr>
-      </w:pPr>
+      <w:bookmarkStart w:id="0" w:name="_GoBack"/>
+      <w:bookmarkEnd w:id="0"/>
     </w:p>
     <w:p>
       <w:pPr>
@@ -3029,6 +2965,7 @@
           <w:szCs w:val="28"/>
           <w:lang w:val="en-US"/>
         </w:rPr>
+        <w:lastRenderedPageBreak/>
         <w:tab/>
       </w:r>
       <w:r>
@@ -5879,7 +5816,7 @@
 </file>
 
 <file path=customXml/itemProps1.xml><?xml version="1.0" encoding="utf-8"?>
-<ds:datastoreItem xmlns:ds="http://schemas.openxmlformats.org/officeDocument/2006/customXml" ds:itemID="{652716CC-B1C9-4BC8-9B5A-33B7B10EE55F}">
+<ds:datastoreItem xmlns:ds="http://schemas.openxmlformats.org/officeDocument/2006/customXml" ds:itemID="{B1CF5AEF-3B76-4D39-8118-2755442A0220}">
   <ds:schemaRefs>
     <ds:schemaRef ds:uri="http://schemas.openxmlformats.org/officeDocument/2006/bibliography"/>
   </ds:schemaRefs>

</xml_diff>

<commit_message>
Add repair products list page && dnd jquery
</commit_message>
<xml_diff>
--- a/diagrams/Use Case Diagram/Flow of Events.docx
+++ b/diagrams/Use Case Diagram/Flow of Events.docx
@@ -323,17 +323,7 @@
           <w:u w:val="single"/>
           <w:lang w:val="en-US"/>
         </w:rPr>
-        <w:t xml:space="preserve">Main </w:t>
-      </w:r>
-      <w:r>
-        <w:rPr>
-          <w:rFonts w:ascii="Times New Roman" w:hAnsi="Times New Roman" w:cs="Times New Roman"/>
-          <w:sz w:val="28"/>
-          <w:szCs w:val="28"/>
-          <w:u w:val="single"/>
-          <w:lang w:val="en-US"/>
-        </w:rPr>
-        <w:t>way</w:t>
+        <w:t>Main use case</w:t>
       </w:r>
       <w:r>
         <w:rPr>
@@ -517,7 +507,7 @@
           <w:u w:val="single"/>
           <w:lang w:val="en-US"/>
         </w:rPr>
-        <w:t>way</w:t>
+        <w:t>use case</w:t>
       </w:r>
       <w:r>
         <w:rPr>
@@ -1050,17 +1040,7 @@
           <w:u w:val="single"/>
           <w:lang w:val="en-US"/>
         </w:rPr>
-        <w:t xml:space="preserve">Main </w:t>
-      </w:r>
-      <w:r>
-        <w:rPr>
-          <w:rFonts w:ascii="Times New Roman" w:hAnsi="Times New Roman" w:cs="Times New Roman"/>
-          <w:sz w:val="28"/>
-          <w:szCs w:val="28"/>
-          <w:u w:val="single"/>
-          <w:lang w:val="en-US"/>
-        </w:rPr>
-        <w:t>way</w:t>
+        <w:t>Main use case</w:t>
       </w:r>
       <w:r>
         <w:rPr>
@@ -1641,17 +1621,7 @@
           <w:u w:val="single"/>
           <w:lang w:val="en-US"/>
         </w:rPr>
-        <w:t xml:space="preserve">Main </w:t>
-      </w:r>
-      <w:r>
-        <w:rPr>
-          <w:rFonts w:ascii="Times New Roman" w:hAnsi="Times New Roman" w:cs="Times New Roman"/>
-          <w:sz w:val="28"/>
-          <w:szCs w:val="28"/>
-          <w:u w:val="single"/>
-          <w:lang w:val="en-US"/>
-        </w:rPr>
-        <w:t>way</w:t>
+        <w:t>Main use case</w:t>
       </w:r>
       <w:r>
         <w:rPr>
@@ -1901,7 +1871,7 @@
           <w:u w:val="single"/>
           <w:lang w:val="en-US"/>
         </w:rPr>
-        <w:t>way</w:t>
+        <w:t>use case</w:t>
       </w:r>
       <w:r>
         <w:rPr>
@@ -2238,7 +2208,27 @@
           <w:szCs w:val="28"/>
           <w:lang w:val="en-US"/>
         </w:rPr>
-        <w:t>The client got hash code vie sms.</w:t>
+        <w:t xml:space="preserve">The client got hash code vie </w:t>
+      </w:r>
+      <w:proofErr w:type="spellStart"/>
+      <w:r>
+        <w:rPr>
+          <w:rFonts w:ascii="Times New Roman" w:hAnsi="Times New Roman" w:cs="Times New Roman"/>
+          <w:sz w:val="28"/>
+          <w:szCs w:val="28"/>
+          <w:lang w:val="en-US"/>
+        </w:rPr>
+        <w:t>sms</w:t>
+      </w:r>
+      <w:proofErr w:type="spellEnd"/>
+      <w:r>
+        <w:rPr>
+          <w:rFonts w:ascii="Times New Roman" w:hAnsi="Times New Roman" w:cs="Times New Roman"/>
+          <w:sz w:val="28"/>
+          <w:szCs w:val="28"/>
+          <w:lang w:val="en-US"/>
+        </w:rPr>
+        <w:t>.</w:t>
       </w:r>
     </w:p>
     <w:p>
@@ -2293,8 +2283,9 @@
           <w:szCs w:val="28"/>
           <w:lang w:val="en-US"/>
         </w:rPr>
-        <w:t>Send sms</w:t>
-      </w:r>
+        <w:t xml:space="preserve">Send </w:t>
+      </w:r>
+      <w:proofErr w:type="spellStart"/>
       <w:r>
         <w:rPr>
           <w:rFonts w:ascii="Times New Roman" w:hAnsi="Times New Roman" w:cs="Times New Roman"/>
@@ -2303,6 +2294,17 @@
           <w:szCs w:val="28"/>
           <w:lang w:val="en-US"/>
         </w:rPr>
+        <w:t>sms</w:t>
+      </w:r>
+      <w:proofErr w:type="spellEnd"/>
+      <w:r>
+        <w:rPr>
+          <w:rFonts w:ascii="Times New Roman" w:hAnsi="Times New Roman" w:cs="Times New Roman"/>
+          <w:b/>
+          <w:sz w:val="28"/>
+          <w:szCs w:val="28"/>
+          <w:lang w:val="en-US"/>
+        </w:rPr>
         <w:t>»</w:t>
       </w:r>
     </w:p>
@@ -2381,7 +2383,27 @@
           <w:szCs w:val="28"/>
           <w:lang w:val="en-US"/>
         </w:rPr>
-        <w:t>Manager uses sms for notify user.</w:t>
+        <w:t xml:space="preserve">Manager uses </w:t>
+      </w:r>
+      <w:proofErr w:type="spellStart"/>
+      <w:r>
+        <w:rPr>
+          <w:rFonts w:ascii="Times New Roman" w:hAnsi="Times New Roman" w:cs="Times New Roman"/>
+          <w:sz w:val="28"/>
+          <w:szCs w:val="28"/>
+          <w:lang w:val="en-US"/>
+        </w:rPr>
+        <w:t>sms</w:t>
+      </w:r>
+      <w:proofErr w:type="spellEnd"/>
+      <w:r>
+        <w:rPr>
+          <w:rFonts w:ascii="Times New Roman" w:hAnsi="Times New Roman" w:cs="Times New Roman"/>
+          <w:sz w:val="28"/>
+          <w:szCs w:val="28"/>
+          <w:lang w:val="en-US"/>
+        </w:rPr>
+        <w:t xml:space="preserve"> for notify user.</w:t>
       </w:r>
     </w:p>
     <w:p>
@@ -2504,17 +2526,7 @@
           <w:u w:val="single"/>
           <w:lang w:val="en-US"/>
         </w:rPr>
-        <w:t xml:space="preserve">Main </w:t>
-      </w:r>
-      <w:r>
-        <w:rPr>
-          <w:rFonts w:ascii="Times New Roman" w:hAnsi="Times New Roman" w:cs="Times New Roman"/>
-          <w:sz w:val="28"/>
-          <w:szCs w:val="28"/>
-          <w:u w:val="single"/>
-          <w:lang w:val="en-US"/>
-        </w:rPr>
-        <w:t>way</w:t>
+        <w:t>Main use case</w:t>
       </w:r>
       <w:r>
         <w:rPr>
@@ -2580,7 +2592,27 @@
           <w:szCs w:val="28"/>
           <w:lang w:val="en-US"/>
         </w:rPr>
-        <w:t xml:space="preserve"> in sms form</w:t>
+        <w:t xml:space="preserve"> in </w:t>
+      </w:r>
+      <w:proofErr w:type="spellStart"/>
+      <w:r>
+        <w:rPr>
+          <w:rFonts w:ascii="Times New Roman" w:hAnsi="Times New Roman" w:cs="Times New Roman"/>
+          <w:sz w:val="28"/>
+          <w:szCs w:val="28"/>
+          <w:lang w:val="en-US"/>
+        </w:rPr>
+        <w:t>sms</w:t>
+      </w:r>
+      <w:proofErr w:type="spellEnd"/>
+      <w:r>
+        <w:rPr>
+          <w:rFonts w:ascii="Times New Roman" w:hAnsi="Times New Roman" w:cs="Times New Roman"/>
+          <w:sz w:val="28"/>
+          <w:szCs w:val="28"/>
+          <w:lang w:val="en-US"/>
+        </w:rPr>
+        <w:t xml:space="preserve"> form</w:t>
       </w:r>
       <w:r>
         <w:rPr>
@@ -2625,6 +2657,7 @@
         </w:rPr>
         <w:t xml:space="preserve">sends </w:t>
       </w:r>
+      <w:proofErr w:type="spellStart"/>
       <w:r>
         <w:rPr>
           <w:rFonts w:ascii="Times New Roman" w:hAnsi="Times New Roman" w:cs="Times New Roman"/>
@@ -2634,6 +2667,7 @@
         </w:rPr>
         <w:t>sms</w:t>
       </w:r>
+      <w:proofErr w:type="spellEnd"/>
       <w:r>
         <w:rPr>
           <w:rFonts w:ascii="Times New Roman" w:hAnsi="Times New Roman" w:cs="Times New Roman"/>
@@ -2714,7 +2748,7 @@
           <w:u w:val="single"/>
           <w:lang w:val="en-US"/>
         </w:rPr>
-        <w:t>way</w:t>
+        <w:t>use case</w:t>
       </w:r>
       <w:r>
         <w:rPr>
@@ -2762,7 +2796,27 @@
           <w:szCs w:val="28"/>
           <w:lang w:val="en-US"/>
         </w:rPr>
-        <w:t>Manager fills in sms form.</w:t>
+        <w:t xml:space="preserve">Manager fills in </w:t>
+      </w:r>
+      <w:proofErr w:type="spellStart"/>
+      <w:r>
+        <w:rPr>
+          <w:rFonts w:ascii="Times New Roman" w:hAnsi="Times New Roman" w:cs="Times New Roman"/>
+          <w:sz w:val="28"/>
+          <w:szCs w:val="28"/>
+          <w:lang w:val="en-US"/>
+        </w:rPr>
+        <w:t>sms</w:t>
+      </w:r>
+      <w:proofErr w:type="spellEnd"/>
+      <w:r>
+        <w:rPr>
+          <w:rFonts w:ascii="Times New Roman" w:hAnsi="Times New Roman" w:cs="Times New Roman"/>
+          <w:sz w:val="28"/>
+          <w:szCs w:val="28"/>
+          <w:lang w:val="en-US"/>
+        </w:rPr>
+        <w:t xml:space="preserve"> form.</w:t>
       </w:r>
     </w:p>
     <w:p>
@@ -2882,14 +2936,25 @@
           <w:lang w:val="en-US"/>
         </w:rPr>
       </w:pPr>
-      <w:r>
-        <w:rPr>
-          <w:rFonts w:ascii="Times New Roman" w:hAnsi="Times New Roman" w:cs="Times New Roman"/>
-          <w:sz w:val="28"/>
-          <w:szCs w:val="28"/>
-          <w:lang w:val="en-US"/>
-        </w:rPr>
-        <w:t>Sms saves in database.</w:t>
+      <w:proofErr w:type="spellStart"/>
+      <w:r>
+        <w:rPr>
+          <w:rFonts w:ascii="Times New Roman" w:hAnsi="Times New Roman" w:cs="Times New Roman"/>
+          <w:sz w:val="28"/>
+          <w:szCs w:val="28"/>
+          <w:lang w:val="en-US"/>
+        </w:rPr>
+        <w:t>Sms</w:t>
+      </w:r>
+      <w:proofErr w:type="spellEnd"/>
+      <w:r>
+        <w:rPr>
+          <w:rFonts w:ascii="Times New Roman" w:hAnsi="Times New Roman" w:cs="Times New Roman"/>
+          <w:sz w:val="28"/>
+          <w:szCs w:val="28"/>
+          <w:lang w:val="en-US"/>
+        </w:rPr>
+        <w:t xml:space="preserve"> saves in database.</w:t>
       </w:r>
     </w:p>
     <w:p>
@@ -2923,8 +2988,19 @@
           <w:szCs w:val="28"/>
           <w:lang w:val="en-US"/>
         </w:rPr>
-        <w:t xml:space="preserve"> sms</w:t>
-      </w:r>
+        <w:t xml:space="preserve"> </w:t>
+      </w:r>
+      <w:proofErr w:type="spellStart"/>
+      <w:r>
+        <w:rPr>
+          <w:rFonts w:ascii="Times New Roman" w:hAnsi="Times New Roman" w:cs="Times New Roman"/>
+          <w:sz w:val="28"/>
+          <w:szCs w:val="28"/>
+          <w:lang w:val="en-US"/>
+        </w:rPr>
+        <w:t>sms</w:t>
+      </w:r>
+      <w:proofErr w:type="spellEnd"/>
       <w:r>
         <w:rPr>
           <w:rFonts w:ascii="Times New Roman" w:hAnsi="Times New Roman" w:cs="Times New Roman"/>
@@ -3191,20 +3267,8 @@
           <w:u w:val="single"/>
           <w:lang w:val="en-US"/>
         </w:rPr>
-        <w:t xml:space="preserve">Main </w:t>
-      </w:r>
-      <w:r>
-        <w:rPr>
-          <w:rFonts w:ascii="Times New Roman" w:hAnsi="Times New Roman" w:cs="Times New Roman"/>
-          <w:sz w:val="28"/>
-          <w:szCs w:val="28"/>
-          <w:u w:val="single"/>
-          <w:lang w:val="en-US"/>
-        </w:rPr>
-        <w:t>way</w:t>
-      </w:r>
-      <w:bookmarkStart w:id="0" w:name="_GoBack"/>
-      <w:bookmarkEnd w:id="0"/>
+        <w:t>Main use case</w:t>
+      </w:r>
       <w:r>
         <w:rPr>
           <w:rFonts w:ascii="Times New Roman" w:hAnsi="Times New Roman" w:cs="Times New Roman"/>
@@ -3394,8 +3458,10 @@
           <w:u w:val="single"/>
           <w:lang w:val="en-US"/>
         </w:rPr>
-        <w:t>way</w:t>
-      </w:r>
+        <w:t>use case</w:t>
+      </w:r>
+      <w:bookmarkStart w:id="0" w:name="_GoBack"/>
+      <w:bookmarkEnd w:id="0"/>
       <w:r>
         <w:rPr>
           <w:rFonts w:ascii="Times New Roman" w:hAnsi="Times New Roman" w:cs="Times New Roman"/>
@@ -3440,34 +3506,7 @@
           <w:szCs w:val="28"/>
           <w:lang w:val="en-US"/>
         </w:rPr>
-        <w:t xml:space="preserve">Manager </w:t>
-      </w:r>
-      <w:r>
-        <w:rPr>
-          <w:rFonts w:ascii="Times New Roman" w:hAnsi="Times New Roman" w:cs="Times New Roman"/>
-          <w:sz w:val="28"/>
-          <w:szCs w:val="28"/>
-          <w:lang w:val="en-US"/>
-        </w:rPr>
-        <w:t>did not find</w:t>
-      </w:r>
-      <w:r>
-        <w:rPr>
-          <w:rFonts w:ascii="Times New Roman" w:hAnsi="Times New Roman" w:cs="Times New Roman"/>
-          <w:sz w:val="28"/>
-          <w:szCs w:val="28"/>
-          <w:lang w:val="en-US"/>
-        </w:rPr>
-        <w:t xml:space="preserve"> the equipment.</w:t>
-      </w:r>
-      <w:r>
-        <w:rPr>
-          <w:rFonts w:ascii="Times New Roman" w:hAnsi="Times New Roman" w:cs="Times New Roman"/>
-          <w:sz w:val="28"/>
-          <w:szCs w:val="28"/>
-          <w:lang w:val="en-US"/>
-        </w:rPr>
-        <w:t xml:space="preserve"> </w:t>
+        <w:t xml:space="preserve">Manager did not find the equipment. </w:t>
       </w:r>
     </w:p>
     <w:p>
@@ -6658,7 +6697,7 @@
 </file>
 
 <file path=customXml/itemProps1.xml><?xml version="1.0" encoding="utf-8"?>
-<ds:datastoreItem xmlns:ds="http://schemas.openxmlformats.org/officeDocument/2006/customXml" ds:itemID="{1DA57AF2-EADC-4902-B8D1-C98C201E72C5}">
+<ds:datastoreItem xmlns:ds="http://schemas.openxmlformats.org/officeDocument/2006/customXml" ds:itemID="{2728B34A-00BA-4C53-A88E-158F7FA80363}">
   <ds:schemaRefs>
     <ds:schemaRef ds:uri="http://schemas.openxmlformats.org/officeDocument/2006/bibliography"/>
   </ds:schemaRefs>

</xml_diff>